<commit_message>
More and More Changes
</commit_message>
<xml_diff>
--- a/Written_Report.docx
+++ b/Written_Report.docx
@@ -2176,7 +2176,16 @@
           <w:sz w:val="24"/>
           <w:szCs w:val="24"/>
         </w:rPr>
-        <w:t xml:space="preserve"> and K-Means Clustering</w:t>
+        <w:t xml:space="preserve"> and K-Means </w:t>
+      </w:r>
+      <w:r>
+        <w:rPr>
+          <w:rFonts w:ascii="Times New Roman" w:hAnsi="Times New Roman" w:cs="Times New Roman"/>
+          <w:color w:val="auto"/>
+          <w:sz w:val="24"/>
+          <w:szCs w:val="24"/>
+        </w:rPr>
+        <w:t>Clustering</w:t>
       </w:r>
       <w:r>
         <w:rPr>
@@ -2482,7 +2491,25 @@
           <w:sz w:val="24"/>
           <w:szCs w:val="24"/>
         </w:rPr>
-        <w:t xml:space="preserve"> Clustering </w:t>
+        <w:t xml:space="preserve"> </w:t>
+      </w:r>
+      <w:r>
+        <w:rPr>
+          <w:rFonts w:ascii="Times New Roman" w:hAnsi="Times New Roman" w:cs="Times New Roman"/>
+          <w:color w:val="auto"/>
+          <w:sz w:val="24"/>
+          <w:szCs w:val="24"/>
+        </w:rPr>
+        <w:t>Clustering</w:t>
+      </w:r>
+      <w:r>
+        <w:rPr>
+          <w:rFonts w:ascii="Times New Roman" w:hAnsi="Times New Roman" w:cs="Times New Roman"/>
+          <w:color w:val="auto"/>
+          <w:sz w:val="24"/>
+          <w:szCs w:val="24"/>
+        </w:rPr>
+        <w:t xml:space="preserve"> </w:t>
       </w:r>
       <w:r>
         <w:rPr>
@@ -5134,7 +5161,34 @@
           <w:sz w:val="24"/>
           <w:szCs w:val="24"/>
         </w:rPr>
-        <w:t xml:space="preserve"> unsupervised learning techniques: K-Means and Hierarchical Clustering. </w:t>
+        <w:t xml:space="preserve"> unsupervised learning techniques: K-Means and Hierarchical </w:t>
+      </w:r>
+      <w:r>
+        <w:rPr>
+          <w:rFonts w:ascii="Times New Roman" w:hAnsi="Times New Roman" w:cs="Times New Roman"/>
+          <w:color w:val="auto"/>
+          <w:sz w:val="24"/>
+          <w:szCs w:val="24"/>
+        </w:rPr>
+        <w:t>c</w:t>
+      </w:r>
+      <w:r>
+        <w:rPr>
+          <w:rFonts w:ascii="Times New Roman" w:hAnsi="Times New Roman" w:cs="Times New Roman"/>
+          <w:color w:val="auto"/>
+          <w:sz w:val="24"/>
+          <w:szCs w:val="24"/>
+        </w:rPr>
+        <w:t>lustering</w:t>
+      </w:r>
+      <w:r>
+        <w:rPr>
+          <w:rFonts w:ascii="Times New Roman" w:hAnsi="Times New Roman" w:cs="Times New Roman"/>
+          <w:color w:val="auto"/>
+          <w:sz w:val="24"/>
+          <w:szCs w:val="24"/>
+        </w:rPr>
+        <w:t xml:space="preserve">. </w:t>
       </w:r>
       <w:r>
         <w:rPr>
@@ -5179,7 +5233,25 @@
           <w:sz w:val="24"/>
           <w:szCs w:val="24"/>
         </w:rPr>
-        <w:t xml:space="preserve">Given our relatively large dataset, K-Means stood out as being the preferred method being that it scales better to larger datasets as opposed to Hierarchical Clustering. </w:t>
+        <w:t xml:space="preserve">Given our relatively large dataset, K-Means stood out as being the preferred method being that it scales better to larger datasets as opposed to Hierarchical </w:t>
+      </w:r>
+      <w:r>
+        <w:rPr>
+          <w:rFonts w:ascii="Times New Roman" w:hAnsi="Times New Roman" w:cs="Times New Roman"/>
+          <w:color w:val="auto"/>
+          <w:sz w:val="24"/>
+          <w:szCs w:val="24"/>
+        </w:rPr>
+        <w:t>clustering</w:t>
+      </w:r>
+      <w:r>
+        <w:rPr>
+          <w:rFonts w:ascii="Times New Roman" w:hAnsi="Times New Roman" w:cs="Times New Roman"/>
+          <w:color w:val="auto"/>
+          <w:sz w:val="24"/>
+          <w:szCs w:val="24"/>
+        </w:rPr>
+        <w:t xml:space="preserve">. </w:t>
       </w:r>
       <w:r>
         <w:rPr>
@@ -7923,7 +7995,16 @@
           <w:sz w:val="24"/>
           <w:szCs w:val="24"/>
         </w:rPr>
-        <w:t xml:space="preserve"> and</w:t>
+        <w:t xml:space="preserve"> </w:t>
+      </w:r>
+      <w:r>
+        <w:rPr>
+          <w:rFonts w:ascii="Times New Roman" w:hAnsi="Times New Roman" w:cs="Times New Roman"/>
+          <w:color w:val="auto"/>
+          <w:sz w:val="24"/>
+          <w:szCs w:val="24"/>
+        </w:rPr>
+        <w:t>then</w:t>
       </w:r>
       <w:r>
         <w:rPr>
@@ -8022,7 +8103,25 @@
           <w:sz w:val="24"/>
           <w:szCs w:val="24"/>
         </w:rPr>
-        <w:t xml:space="preserve"> high-dimensional feature spaces because of this. Our team believes that our efforts in variable reduction</w:t>
+        <w:t xml:space="preserve"> high-dimensional feature spaces because of this</w:t>
+      </w:r>
+      <w:r>
+        <w:rPr>
+          <w:rFonts w:ascii="Times New Roman" w:hAnsi="Times New Roman" w:cs="Times New Roman"/>
+          <w:color w:val="auto"/>
+          <w:sz w:val="24"/>
+          <w:szCs w:val="24"/>
+        </w:rPr>
+        <w:t xml:space="preserve"> assumption</w:t>
+      </w:r>
+      <w:r>
+        <w:rPr>
+          <w:rFonts w:ascii="Times New Roman" w:hAnsi="Times New Roman" w:cs="Times New Roman"/>
+          <w:color w:val="auto"/>
+          <w:sz w:val="24"/>
+          <w:szCs w:val="24"/>
+        </w:rPr>
+        <w:t>. Our team believes that our efforts in variable reduction</w:t>
       </w:r>
       <w:r>
         <w:rPr>

</xml_diff>